<commit_message>
:books: Check estrato social section
</commit_message>
<xml_diff>
--- a/proyecto_dev/Libro UIS/PLAN.docx
+++ b/proyecto_dev/Libro UIS/PLAN.docx
@@ -509,14 +509,31 @@
         <w:jc w:val="both"/>
         <w:rPr>
           <w:rFonts w:ascii="Times New Roman" w:eastAsia="Times New Roman" w:hAnsi="Times New Roman" w:cs="Times New Roman"/>
-          <w:b/>
-        </w:rPr>
-      </w:pPr>
-      <w:r>
-        <w:rPr>
-          <w:rFonts w:ascii="Times New Roman" w:eastAsia="Times New Roman" w:hAnsi="Times New Roman" w:cs="Times New Roman"/>
-          <w:b/>
-        </w:rPr>
+        </w:rPr>
+      </w:pPr>
+    </w:p>
+    <w:p>
+      <w:pPr>
+        <w:jc w:val="both"/>
+        <w:rPr>
+          <w:rFonts w:ascii="Times New Roman" w:eastAsia="Times New Roman" w:hAnsi="Times New Roman" w:cs="Times New Roman"/>
+        </w:rPr>
+      </w:pPr>
+    </w:p>
+    <w:p>
+      <w:pPr>
+        <w:jc w:val="both"/>
+        <w:rPr>
+          <w:rFonts w:ascii="Times New Roman" w:eastAsia="Times New Roman" w:hAnsi="Times New Roman" w:cs="Times New Roman"/>
+          <w:b/>
+        </w:rPr>
+      </w:pPr>
+      <w:r>
+        <w:rPr>
+          <w:rFonts w:ascii="Times New Roman" w:eastAsia="Times New Roman" w:hAnsi="Times New Roman" w:cs="Times New Roman"/>
+          <w:b/>
+        </w:rPr>
+        <w:lastRenderedPageBreak/>
         <w:t>TABLA DE CONTENIDO.</w:t>
       </w:r>
     </w:p>
@@ -541,7 +558,6 @@
         <w:rPr>
           <w:rFonts w:ascii="Times New Roman" w:eastAsia="Times New Roman" w:hAnsi="Times New Roman" w:cs="Times New Roman"/>
         </w:rPr>
-        <w:lastRenderedPageBreak/>
         <w:t>1. PLANTEAMIENTO Y JUSTIFICACIÓN DEL PROBLEMA...……..…...….…………………</w:t>
       </w:r>
       <w:r>
@@ -1071,14 +1087,23 @@
         <w:jc w:val="both"/>
         <w:rPr>
           <w:rFonts w:ascii="Times New Roman" w:eastAsia="Times New Roman" w:hAnsi="Times New Roman" w:cs="Times New Roman"/>
-          <w:b/>
-        </w:rPr>
-      </w:pPr>
-      <w:r>
-        <w:rPr>
-          <w:rFonts w:ascii="Times New Roman" w:eastAsia="Times New Roman" w:hAnsi="Times New Roman" w:cs="Times New Roman"/>
-          <w:b/>
-        </w:rPr>
+        </w:rPr>
+      </w:pPr>
+    </w:p>
+    <w:p>
+      <w:pPr>
+        <w:jc w:val="both"/>
+        <w:rPr>
+          <w:rFonts w:ascii="Times New Roman" w:eastAsia="Times New Roman" w:hAnsi="Times New Roman" w:cs="Times New Roman"/>
+          <w:b/>
+        </w:rPr>
+      </w:pPr>
+      <w:r>
+        <w:rPr>
+          <w:rFonts w:ascii="Times New Roman" w:eastAsia="Times New Roman" w:hAnsi="Times New Roman" w:cs="Times New Roman"/>
+          <w:b/>
+        </w:rPr>
+        <w:lastRenderedPageBreak/>
         <w:t>1. PLANTEAMIENTO Y JUSTIFICACIÓN DEL PROBLEMA</w:t>
       </w:r>
     </w:p>
@@ -1102,309 +1127,325 @@
         <w:rPr>
           <w:rFonts w:ascii="Times New Roman" w:eastAsia="Times New Roman" w:hAnsi="Times New Roman" w:cs="Times New Roman"/>
         </w:rPr>
+        <w:t>La medición del nivel económico de una zona actualmente conlleva un trabajo extenso, como lo expresa el DANE, “en el caso de las revisiones generales urbanas, así como en la estratificación rural se apoya en censos de vivienda”</w:t>
+      </w:r>
+      <w:r>
+        <w:rPr>
+          <w:rFonts w:ascii="Times New Roman" w:eastAsia="Times New Roman" w:hAnsi="Times New Roman" w:cs="Times New Roman"/>
+          <w:vertAlign w:val="superscript"/>
+        </w:rPr>
+        <w:t>1</w:t>
+      </w:r>
+      <w:r>
+        <w:rPr>
+          <w:rFonts w:ascii="Times New Roman" w:eastAsia="Times New Roman" w:hAnsi="Times New Roman" w:cs="Times New Roman"/>
+        </w:rPr>
+        <w:t>. Es decir se requiere la elaboración de una encuesta de gran tamaño, la cual consume mucho tiempo y personal. Posteriormente, si la encuesta no se realizó usando software de recolección de datos, es necesario realizar su tipeo. Según la metodología que usa el DANE</w:t>
+      </w:r>
+      <w:r>
+        <w:rPr>
+          <w:rFonts w:ascii="Times New Roman" w:eastAsia="Times New Roman" w:hAnsi="Times New Roman" w:cs="Times New Roman"/>
+          <w:vertAlign w:val="superscript"/>
+        </w:rPr>
+        <w:t>2,3</w:t>
+      </w:r>
+      <w:r>
+        <w:rPr>
+          <w:rFonts w:ascii="Times New Roman" w:eastAsia="Times New Roman" w:hAnsi="Times New Roman" w:cs="Times New Roman"/>
+        </w:rPr>
+        <w:t>, el cálculo final del estrato se realiza mediante modelos estadísticos y económicos especialmente calibrados para esta tarea.</w:t>
+      </w:r>
+    </w:p>
+    <w:p>
+      <w:pPr>
+        <w:jc w:val="both"/>
+        <w:rPr>
+          <w:rFonts w:ascii="Times New Roman" w:eastAsia="Times New Roman" w:hAnsi="Times New Roman" w:cs="Times New Roman"/>
+        </w:rPr>
+      </w:pPr>
+    </w:p>
+    <w:p>
+      <w:pPr>
+        <w:jc w:val="both"/>
+        <w:rPr>
+          <w:rFonts w:ascii="Times New Roman" w:eastAsia="Times New Roman" w:hAnsi="Times New Roman" w:cs="Times New Roman"/>
+        </w:rPr>
+      </w:pPr>
+      <w:r>
+        <w:rPr>
+          <w:rFonts w:ascii="Times New Roman" w:eastAsia="Times New Roman" w:hAnsi="Times New Roman" w:cs="Times New Roman"/>
+        </w:rPr>
+        <w:t>En este contexto surgen varias interrogantes respecto a la capacidad de actualización de esta metodología: ¿Qué sucede cuando una ciudad tiene una alta tasa de desarrollo urbano?, ¿Cómo mantiene el gobierno actualizada la información de los estratos ante éstas circunstancias?, ¿Que tan efectiva es la metodología actual ante estos casos de alto desarrollo urbano?</w:t>
+      </w:r>
+    </w:p>
+    <w:p>
+      <w:pPr>
+        <w:jc w:val="both"/>
+        <w:rPr>
+          <w:rFonts w:ascii="Times New Roman" w:eastAsia="Times New Roman" w:hAnsi="Times New Roman" w:cs="Times New Roman"/>
+        </w:rPr>
+      </w:pPr>
+    </w:p>
+    <w:p>
+      <w:pPr>
+        <w:jc w:val="both"/>
+        <w:rPr>
+          <w:rFonts w:ascii="Times New Roman" w:eastAsia="Times New Roman" w:hAnsi="Times New Roman" w:cs="Times New Roman"/>
+        </w:rPr>
+      </w:pPr>
+      <w:r>
+        <w:rPr>
+          <w:rFonts w:ascii="Times New Roman" w:eastAsia="Times New Roman" w:hAnsi="Times New Roman" w:cs="Times New Roman"/>
+        </w:rPr>
+        <w:t>Por tanto, el objetivo de este trabajo es desarrollar métodos basados en redes neuronales convolucionales y evaluar su capacidad para determinar automáticamente el estrato socioeconómico usando imágenes satelitales e información adicional (información catastral, presencia y consumo de servicios, etc.)</w:t>
+      </w:r>
+    </w:p>
+    <w:p>
+      <w:pPr>
+        <w:jc w:val="both"/>
+        <w:rPr>
+          <w:rFonts w:ascii="Times New Roman" w:eastAsia="Times New Roman" w:hAnsi="Times New Roman" w:cs="Times New Roman"/>
+        </w:rPr>
+      </w:pPr>
+    </w:p>
+    <w:p>
+      <w:pPr>
+        <w:jc w:val="both"/>
+        <w:rPr>
+          <w:rFonts w:ascii="Times New Roman" w:eastAsia="Times New Roman" w:hAnsi="Times New Roman" w:cs="Times New Roman"/>
+        </w:rPr>
+      </w:pPr>
+    </w:p>
+    <w:p>
+      <w:pPr>
+        <w:jc w:val="both"/>
+        <w:rPr>
+          <w:rFonts w:ascii="Times New Roman" w:eastAsia="Times New Roman" w:hAnsi="Times New Roman" w:cs="Times New Roman"/>
+        </w:rPr>
+      </w:pPr>
+    </w:p>
+    <w:p>
+      <w:pPr>
+        <w:jc w:val="both"/>
+        <w:rPr>
+          <w:rFonts w:ascii="Times New Roman" w:eastAsia="Times New Roman" w:hAnsi="Times New Roman" w:cs="Times New Roman"/>
+        </w:rPr>
+      </w:pPr>
+    </w:p>
+    <w:p>
+      <w:pPr>
+        <w:jc w:val="both"/>
+        <w:rPr>
+          <w:rFonts w:ascii="Times New Roman" w:eastAsia="Times New Roman" w:hAnsi="Times New Roman" w:cs="Times New Roman"/>
+        </w:rPr>
+      </w:pPr>
+    </w:p>
+    <w:p>
+      <w:pPr>
+        <w:jc w:val="both"/>
+        <w:rPr>
+          <w:rFonts w:ascii="Times New Roman" w:eastAsia="Times New Roman" w:hAnsi="Times New Roman" w:cs="Times New Roman"/>
+        </w:rPr>
+      </w:pPr>
+    </w:p>
+    <w:p>
+      <w:pPr>
+        <w:jc w:val="both"/>
+        <w:rPr>
+          <w:rFonts w:ascii="Times New Roman" w:eastAsia="Times New Roman" w:hAnsi="Times New Roman" w:cs="Times New Roman"/>
+        </w:rPr>
+      </w:pPr>
+    </w:p>
+    <w:p>
+      <w:pPr>
+        <w:jc w:val="both"/>
+        <w:rPr>
+          <w:rFonts w:ascii="Times New Roman" w:eastAsia="Times New Roman" w:hAnsi="Times New Roman" w:cs="Times New Roman"/>
+        </w:rPr>
+      </w:pPr>
+    </w:p>
+    <w:p>
+      <w:pPr>
+        <w:jc w:val="both"/>
+        <w:rPr>
+          <w:rFonts w:ascii="Times New Roman" w:eastAsia="Times New Roman" w:hAnsi="Times New Roman" w:cs="Times New Roman"/>
+        </w:rPr>
+      </w:pPr>
+    </w:p>
+    <w:p>
+      <w:pPr>
+        <w:jc w:val="both"/>
+        <w:rPr>
+          <w:rFonts w:ascii="Times New Roman" w:eastAsia="Times New Roman" w:hAnsi="Times New Roman" w:cs="Times New Roman"/>
+        </w:rPr>
+      </w:pPr>
+    </w:p>
+    <w:p>
+      <w:pPr>
+        <w:jc w:val="both"/>
+        <w:rPr>
+          <w:rFonts w:ascii="Times New Roman" w:eastAsia="Times New Roman" w:hAnsi="Times New Roman" w:cs="Times New Roman"/>
+        </w:rPr>
+      </w:pPr>
+    </w:p>
+    <w:p>
+      <w:pPr>
+        <w:jc w:val="both"/>
+        <w:rPr>
+          <w:rFonts w:ascii="Times New Roman" w:eastAsia="Times New Roman" w:hAnsi="Times New Roman" w:cs="Times New Roman"/>
+        </w:rPr>
+      </w:pPr>
+    </w:p>
+    <w:p>
+      <w:pPr>
+        <w:jc w:val="both"/>
+        <w:rPr>
+          <w:rFonts w:ascii="Times New Roman" w:eastAsia="Times New Roman" w:hAnsi="Times New Roman" w:cs="Times New Roman"/>
+        </w:rPr>
+      </w:pPr>
+    </w:p>
+    <w:p>
+      <w:pPr>
+        <w:jc w:val="both"/>
+        <w:rPr>
+          <w:rFonts w:ascii="Times New Roman" w:eastAsia="Times New Roman" w:hAnsi="Times New Roman" w:cs="Times New Roman"/>
+        </w:rPr>
+      </w:pPr>
+    </w:p>
+    <w:p>
+      <w:pPr>
+        <w:jc w:val="both"/>
+        <w:rPr>
+          <w:rFonts w:ascii="Times New Roman" w:eastAsia="Times New Roman" w:hAnsi="Times New Roman" w:cs="Times New Roman"/>
+        </w:rPr>
+      </w:pPr>
+    </w:p>
+    <w:p>
+      <w:pPr>
+        <w:jc w:val="both"/>
+        <w:rPr>
+          <w:rFonts w:ascii="Times New Roman" w:eastAsia="Times New Roman" w:hAnsi="Times New Roman" w:cs="Times New Roman"/>
+        </w:rPr>
+      </w:pPr>
+    </w:p>
+    <w:p>
+      <w:pPr>
+        <w:jc w:val="both"/>
+        <w:rPr>
+          <w:rFonts w:ascii="Times New Roman" w:eastAsia="Times New Roman" w:hAnsi="Times New Roman" w:cs="Times New Roman"/>
+        </w:rPr>
+      </w:pPr>
+    </w:p>
+    <w:p>
+      <w:pPr>
+        <w:jc w:val="both"/>
+        <w:rPr>
+          <w:rFonts w:ascii="Times New Roman" w:eastAsia="Times New Roman" w:hAnsi="Times New Roman" w:cs="Times New Roman"/>
+        </w:rPr>
+      </w:pPr>
+    </w:p>
+    <w:p>
+      <w:pPr>
+        <w:jc w:val="both"/>
+        <w:rPr>
+          <w:rFonts w:ascii="Times New Roman" w:eastAsia="Times New Roman" w:hAnsi="Times New Roman" w:cs="Times New Roman"/>
+        </w:rPr>
+      </w:pPr>
+    </w:p>
+    <w:p>
+      <w:pPr>
+        <w:jc w:val="both"/>
+        <w:rPr>
+          <w:rFonts w:ascii="Times New Roman" w:eastAsia="Times New Roman" w:hAnsi="Times New Roman" w:cs="Times New Roman"/>
+        </w:rPr>
+      </w:pPr>
+    </w:p>
+    <w:p>
+      <w:pPr>
+        <w:jc w:val="both"/>
+        <w:rPr>
+          <w:rFonts w:ascii="Times New Roman" w:eastAsia="Times New Roman" w:hAnsi="Times New Roman" w:cs="Times New Roman"/>
+        </w:rPr>
+      </w:pPr>
+    </w:p>
+    <w:p>
+      <w:pPr>
+        <w:jc w:val="both"/>
+        <w:rPr>
+          <w:rFonts w:ascii="Times New Roman" w:eastAsia="Times New Roman" w:hAnsi="Times New Roman" w:cs="Times New Roman"/>
+        </w:rPr>
+      </w:pPr>
+    </w:p>
+    <w:p>
+      <w:pPr>
+        <w:jc w:val="both"/>
+        <w:rPr>
+          <w:rFonts w:ascii="Times New Roman" w:eastAsia="Times New Roman" w:hAnsi="Times New Roman" w:cs="Times New Roman"/>
+        </w:rPr>
+      </w:pPr>
+    </w:p>
+    <w:p>
+      <w:pPr>
+        <w:jc w:val="both"/>
+        <w:rPr>
+          <w:rFonts w:ascii="Times New Roman" w:eastAsia="Times New Roman" w:hAnsi="Times New Roman" w:cs="Times New Roman"/>
+        </w:rPr>
+      </w:pPr>
+    </w:p>
+    <w:p>
+      <w:pPr>
+        <w:jc w:val="both"/>
+        <w:rPr>
+          <w:rFonts w:ascii="Times New Roman" w:eastAsia="Times New Roman" w:hAnsi="Times New Roman" w:cs="Times New Roman"/>
+        </w:rPr>
+      </w:pPr>
+    </w:p>
+    <w:p>
+      <w:pPr>
+        <w:jc w:val="both"/>
+        <w:rPr>
+          <w:rFonts w:ascii="Times New Roman" w:eastAsia="Times New Roman" w:hAnsi="Times New Roman" w:cs="Times New Roman"/>
+        </w:rPr>
+      </w:pPr>
+    </w:p>
+    <w:p>
+      <w:pPr>
+        <w:jc w:val="both"/>
+        <w:rPr>
+          <w:rFonts w:ascii="Times New Roman" w:eastAsia="Times New Roman" w:hAnsi="Times New Roman" w:cs="Times New Roman"/>
+        </w:rPr>
+      </w:pPr>
+    </w:p>
+    <w:p>
+      <w:pPr>
+        <w:jc w:val="both"/>
+        <w:rPr>
+          <w:rFonts w:ascii="Times New Roman" w:eastAsia="Times New Roman" w:hAnsi="Times New Roman" w:cs="Times New Roman"/>
+        </w:rPr>
+      </w:pPr>
+    </w:p>
+    <w:p>
+      <w:pPr>
+        <w:jc w:val="both"/>
+        <w:rPr>
+          <w:rFonts w:ascii="Times New Roman" w:eastAsia="Times New Roman" w:hAnsi="Times New Roman" w:cs="Times New Roman"/>
+        </w:rPr>
+      </w:pPr>
+    </w:p>
+    <w:p>
+      <w:pPr>
+        <w:jc w:val="both"/>
+        <w:rPr>
+          <w:rFonts w:ascii="Times New Roman" w:eastAsia="Times New Roman" w:hAnsi="Times New Roman" w:cs="Times New Roman"/>
+          <w:b/>
+        </w:rPr>
+      </w:pPr>
+      <w:r>
+        <w:rPr>
+          <w:rFonts w:ascii="Times New Roman" w:eastAsia="Times New Roman" w:hAnsi="Times New Roman" w:cs="Times New Roman"/>
+          <w:b/>
+        </w:rPr>
         <w:lastRenderedPageBreak/>
-        <w:t>La medición del nivel económico de una zona actualmente conlleva un trabajo extenso, como lo expresa el DANE, “en el caso de las revisiones generales urbanas, así como en la estratificación rural se apoya en censos de vivienda”</w:t>
-      </w:r>
-      <w:r>
-        <w:rPr>
-          <w:rFonts w:ascii="Times New Roman" w:eastAsia="Times New Roman" w:hAnsi="Times New Roman" w:cs="Times New Roman"/>
-          <w:vertAlign w:val="superscript"/>
-        </w:rPr>
-        <w:t>1</w:t>
-      </w:r>
-      <w:r>
-        <w:rPr>
-          <w:rFonts w:ascii="Times New Roman" w:eastAsia="Times New Roman" w:hAnsi="Times New Roman" w:cs="Times New Roman"/>
-        </w:rPr>
-        <w:t>. Es decir se requiere la elaboración de una encuesta de gran tamaño, la cual consume mucho tiempo y personal. Posteriormente, si la encuesta no se realizó usando software de recolección de datos, es necesario realizar su tipeo. Según la metodología que usa el DANE</w:t>
-      </w:r>
-      <w:r>
-        <w:rPr>
-          <w:rFonts w:ascii="Times New Roman" w:eastAsia="Times New Roman" w:hAnsi="Times New Roman" w:cs="Times New Roman"/>
-          <w:vertAlign w:val="superscript"/>
-        </w:rPr>
-        <w:t>2,3</w:t>
-      </w:r>
-      <w:r>
-        <w:rPr>
-          <w:rFonts w:ascii="Times New Roman" w:eastAsia="Times New Roman" w:hAnsi="Times New Roman" w:cs="Times New Roman"/>
-        </w:rPr>
-        <w:t>, el cálculo final del estrato se realiza mediante modelos estadísticos y económicos especialmente calibrados para esta tarea.</w:t>
-      </w:r>
-    </w:p>
-    <w:p>
-      <w:pPr>
-        <w:jc w:val="both"/>
-        <w:rPr>
-          <w:rFonts w:ascii="Times New Roman" w:eastAsia="Times New Roman" w:hAnsi="Times New Roman" w:cs="Times New Roman"/>
-        </w:rPr>
-      </w:pPr>
-    </w:p>
-    <w:p>
-      <w:pPr>
-        <w:jc w:val="both"/>
-        <w:rPr>
-          <w:rFonts w:ascii="Times New Roman" w:eastAsia="Times New Roman" w:hAnsi="Times New Roman" w:cs="Times New Roman"/>
-        </w:rPr>
-      </w:pPr>
-      <w:r>
-        <w:rPr>
-          <w:rFonts w:ascii="Times New Roman" w:eastAsia="Times New Roman" w:hAnsi="Times New Roman" w:cs="Times New Roman"/>
-        </w:rPr>
-        <w:t>En este contexto surgen varias interrogantes respecto a la capacidad de actualización de esta metodología: ¿Qué sucede cuando una ciudad tiene una alta tasa de desarrollo urbano?, ¿Cómo mantiene el gobierno actualizada la información de los estratos ante éstas circunstancias?, ¿Que tan efectiva es la metodología actual ante estos casos de alto desarrollo urbano?</w:t>
-      </w:r>
-    </w:p>
-    <w:p>
-      <w:pPr>
-        <w:jc w:val="both"/>
-        <w:rPr>
-          <w:rFonts w:ascii="Times New Roman" w:eastAsia="Times New Roman" w:hAnsi="Times New Roman" w:cs="Times New Roman"/>
-        </w:rPr>
-      </w:pPr>
-    </w:p>
-    <w:p>
-      <w:pPr>
-        <w:jc w:val="both"/>
-        <w:rPr>
-          <w:rFonts w:ascii="Times New Roman" w:eastAsia="Times New Roman" w:hAnsi="Times New Roman" w:cs="Times New Roman"/>
-        </w:rPr>
-      </w:pPr>
-      <w:r>
-        <w:rPr>
-          <w:rFonts w:ascii="Times New Roman" w:eastAsia="Times New Roman" w:hAnsi="Times New Roman" w:cs="Times New Roman"/>
-        </w:rPr>
-        <w:t>Por tanto, el objetivo de este trabajo es desarrollar métodos basados en redes neuronales convolucionales y evaluar su capacidad para determinar automáticamente el estrato socioeconómico usando imágenes satelitales e información adicional (información catastral, presencia y consumo de servicios, etc.)</w:t>
-      </w:r>
-    </w:p>
-    <w:p>
-      <w:pPr>
-        <w:jc w:val="both"/>
-        <w:rPr>
-          <w:rFonts w:ascii="Times New Roman" w:eastAsia="Times New Roman" w:hAnsi="Times New Roman" w:cs="Times New Roman"/>
-        </w:rPr>
-      </w:pPr>
-    </w:p>
-    <w:p>
-      <w:pPr>
-        <w:jc w:val="both"/>
-        <w:rPr>
-          <w:rFonts w:ascii="Times New Roman" w:eastAsia="Times New Roman" w:hAnsi="Times New Roman" w:cs="Times New Roman"/>
-        </w:rPr>
-      </w:pPr>
-    </w:p>
-    <w:p>
-      <w:pPr>
-        <w:jc w:val="both"/>
-        <w:rPr>
-          <w:rFonts w:ascii="Times New Roman" w:eastAsia="Times New Roman" w:hAnsi="Times New Roman" w:cs="Times New Roman"/>
-        </w:rPr>
-      </w:pPr>
-    </w:p>
-    <w:p>
-      <w:pPr>
-        <w:jc w:val="both"/>
-        <w:rPr>
-          <w:rFonts w:ascii="Times New Roman" w:eastAsia="Times New Roman" w:hAnsi="Times New Roman" w:cs="Times New Roman"/>
-        </w:rPr>
-      </w:pPr>
-    </w:p>
-    <w:p>
-      <w:pPr>
-        <w:jc w:val="both"/>
-        <w:rPr>
-          <w:rFonts w:ascii="Times New Roman" w:eastAsia="Times New Roman" w:hAnsi="Times New Roman" w:cs="Times New Roman"/>
-        </w:rPr>
-      </w:pPr>
-    </w:p>
-    <w:p>
-      <w:pPr>
-        <w:jc w:val="both"/>
-        <w:rPr>
-          <w:rFonts w:ascii="Times New Roman" w:eastAsia="Times New Roman" w:hAnsi="Times New Roman" w:cs="Times New Roman"/>
-        </w:rPr>
-      </w:pPr>
-    </w:p>
-    <w:p>
-      <w:pPr>
-        <w:jc w:val="both"/>
-        <w:rPr>
-          <w:rFonts w:ascii="Times New Roman" w:eastAsia="Times New Roman" w:hAnsi="Times New Roman" w:cs="Times New Roman"/>
-        </w:rPr>
-      </w:pPr>
-    </w:p>
-    <w:p>
-      <w:pPr>
-        <w:jc w:val="both"/>
-        <w:rPr>
-          <w:rFonts w:ascii="Times New Roman" w:eastAsia="Times New Roman" w:hAnsi="Times New Roman" w:cs="Times New Roman"/>
-        </w:rPr>
-      </w:pPr>
-    </w:p>
-    <w:p>
-      <w:pPr>
-        <w:jc w:val="both"/>
-        <w:rPr>
-          <w:rFonts w:ascii="Times New Roman" w:eastAsia="Times New Roman" w:hAnsi="Times New Roman" w:cs="Times New Roman"/>
-        </w:rPr>
-      </w:pPr>
-    </w:p>
-    <w:p>
-      <w:pPr>
-        <w:jc w:val="both"/>
-        <w:rPr>
-          <w:rFonts w:ascii="Times New Roman" w:eastAsia="Times New Roman" w:hAnsi="Times New Roman" w:cs="Times New Roman"/>
-        </w:rPr>
-      </w:pPr>
-    </w:p>
-    <w:p>
-      <w:pPr>
-        <w:jc w:val="both"/>
-        <w:rPr>
-          <w:rFonts w:ascii="Times New Roman" w:eastAsia="Times New Roman" w:hAnsi="Times New Roman" w:cs="Times New Roman"/>
-        </w:rPr>
-      </w:pPr>
-    </w:p>
-    <w:p>
-      <w:pPr>
-        <w:jc w:val="both"/>
-        <w:rPr>
-          <w:rFonts w:ascii="Times New Roman" w:eastAsia="Times New Roman" w:hAnsi="Times New Roman" w:cs="Times New Roman"/>
-        </w:rPr>
-      </w:pPr>
-    </w:p>
-    <w:p>
-      <w:pPr>
-        <w:jc w:val="both"/>
-        <w:rPr>
-          <w:rFonts w:ascii="Times New Roman" w:eastAsia="Times New Roman" w:hAnsi="Times New Roman" w:cs="Times New Roman"/>
-        </w:rPr>
-      </w:pPr>
-    </w:p>
-    <w:p>
-      <w:pPr>
-        <w:jc w:val="both"/>
-        <w:rPr>
-          <w:rFonts w:ascii="Times New Roman" w:eastAsia="Times New Roman" w:hAnsi="Times New Roman" w:cs="Times New Roman"/>
-        </w:rPr>
-      </w:pPr>
-    </w:p>
-    <w:p>
-      <w:pPr>
-        <w:jc w:val="both"/>
-        <w:rPr>
-          <w:rFonts w:ascii="Times New Roman" w:eastAsia="Times New Roman" w:hAnsi="Times New Roman" w:cs="Times New Roman"/>
-        </w:rPr>
-      </w:pPr>
-    </w:p>
-    <w:p>
-      <w:pPr>
-        <w:jc w:val="both"/>
-        <w:rPr>
-          <w:rFonts w:ascii="Times New Roman" w:eastAsia="Times New Roman" w:hAnsi="Times New Roman" w:cs="Times New Roman"/>
-        </w:rPr>
-      </w:pPr>
-    </w:p>
-    <w:p>
-      <w:pPr>
-        <w:jc w:val="both"/>
-        <w:rPr>
-          <w:rFonts w:ascii="Times New Roman" w:eastAsia="Times New Roman" w:hAnsi="Times New Roman" w:cs="Times New Roman"/>
-        </w:rPr>
-      </w:pPr>
-    </w:p>
-    <w:p>
-      <w:pPr>
-        <w:jc w:val="both"/>
-        <w:rPr>
-          <w:rFonts w:ascii="Times New Roman" w:eastAsia="Times New Roman" w:hAnsi="Times New Roman" w:cs="Times New Roman"/>
-        </w:rPr>
-      </w:pPr>
-    </w:p>
-    <w:p>
-      <w:pPr>
-        <w:jc w:val="both"/>
-        <w:rPr>
-          <w:rFonts w:ascii="Times New Roman" w:eastAsia="Times New Roman" w:hAnsi="Times New Roman" w:cs="Times New Roman"/>
-        </w:rPr>
-      </w:pPr>
-    </w:p>
-    <w:p>
-      <w:pPr>
-        <w:jc w:val="both"/>
-        <w:rPr>
-          <w:rFonts w:ascii="Times New Roman" w:eastAsia="Times New Roman" w:hAnsi="Times New Roman" w:cs="Times New Roman"/>
-        </w:rPr>
-      </w:pPr>
-    </w:p>
-    <w:p>
-      <w:pPr>
-        <w:jc w:val="both"/>
-        <w:rPr>
-          <w:rFonts w:ascii="Times New Roman" w:eastAsia="Times New Roman" w:hAnsi="Times New Roman" w:cs="Times New Roman"/>
-        </w:rPr>
-      </w:pPr>
-    </w:p>
-    <w:p>
-      <w:pPr>
-        <w:jc w:val="both"/>
-        <w:rPr>
-          <w:rFonts w:ascii="Times New Roman" w:eastAsia="Times New Roman" w:hAnsi="Times New Roman" w:cs="Times New Roman"/>
-        </w:rPr>
-      </w:pPr>
-    </w:p>
-    <w:p>
-      <w:pPr>
-        <w:jc w:val="both"/>
-        <w:rPr>
-          <w:rFonts w:ascii="Times New Roman" w:eastAsia="Times New Roman" w:hAnsi="Times New Roman" w:cs="Times New Roman"/>
-        </w:rPr>
-      </w:pPr>
-    </w:p>
-    <w:p>
-      <w:pPr>
-        <w:jc w:val="both"/>
-        <w:rPr>
-          <w:rFonts w:ascii="Times New Roman" w:eastAsia="Times New Roman" w:hAnsi="Times New Roman" w:cs="Times New Roman"/>
-        </w:rPr>
-      </w:pPr>
-    </w:p>
-    <w:p>
-      <w:pPr>
-        <w:jc w:val="both"/>
-        <w:rPr>
-          <w:rFonts w:ascii="Times New Roman" w:eastAsia="Times New Roman" w:hAnsi="Times New Roman" w:cs="Times New Roman"/>
-        </w:rPr>
-      </w:pPr>
-    </w:p>
-    <w:p>
-      <w:pPr>
-        <w:jc w:val="both"/>
-        <w:rPr>
-          <w:rFonts w:ascii="Times New Roman" w:eastAsia="Times New Roman" w:hAnsi="Times New Roman" w:cs="Times New Roman"/>
-        </w:rPr>
-      </w:pPr>
-    </w:p>
-    <w:p>
-      <w:pPr>
-        <w:jc w:val="both"/>
-        <w:rPr>
-          <w:rFonts w:ascii="Times New Roman" w:eastAsia="Times New Roman" w:hAnsi="Times New Roman" w:cs="Times New Roman"/>
-        </w:rPr>
-      </w:pPr>
-    </w:p>
-    <w:p>
-      <w:pPr>
-        <w:jc w:val="both"/>
-        <w:rPr>
-          <w:rFonts w:ascii="Times New Roman" w:eastAsia="Times New Roman" w:hAnsi="Times New Roman" w:cs="Times New Roman"/>
-          <w:b/>
-        </w:rPr>
-      </w:pPr>
-      <w:r>
-        <w:rPr>
-          <w:rFonts w:ascii="Times New Roman" w:eastAsia="Times New Roman" w:hAnsi="Times New Roman" w:cs="Times New Roman"/>
-          <w:b/>
-        </w:rPr>
         <w:t>2. OBJETIVOS</w:t>
       </w:r>
     </w:p>
@@ -1472,8 +1513,13 @@
         <w:rPr>
           <w:rFonts w:ascii="Times New Roman" w:eastAsia="Times New Roman" w:hAnsi="Times New Roman" w:cs="Times New Roman"/>
         </w:rPr>
-        <w:lastRenderedPageBreak/>
-        <w:t>Diseñar, desarrollar y evaluar redes convolucionales para la determinación del nivel socio económico urbano mediante el uso de imágenes satelitales e información adicional.</w:t>
+        <w:t>Seleccionar</w:t>
+      </w:r>
+      <w:r>
+        <w:rPr>
+          <w:rFonts w:ascii="Times New Roman" w:eastAsia="Times New Roman" w:hAnsi="Times New Roman" w:cs="Times New Roman"/>
+        </w:rPr>
+        <w:t xml:space="preserve"> y evaluar redes convolucionales para la determinación del nivel socio económico urbano mediante el uso de imágenes satelitales e información adicional.</w:t>
       </w:r>
     </w:p>
     <w:p>
@@ -1917,14 +1963,31 @@
         <w:jc w:val="both"/>
         <w:rPr>
           <w:rFonts w:ascii="Times New Roman" w:eastAsia="Times New Roman" w:hAnsi="Times New Roman" w:cs="Times New Roman"/>
-          <w:b/>
-        </w:rPr>
-      </w:pPr>
-      <w:r>
-        <w:rPr>
-          <w:rFonts w:ascii="Times New Roman" w:eastAsia="Times New Roman" w:hAnsi="Times New Roman" w:cs="Times New Roman"/>
-          <w:b/>
-        </w:rPr>
+        </w:rPr>
+      </w:pPr>
+    </w:p>
+    <w:p>
+      <w:pPr>
+        <w:jc w:val="both"/>
+        <w:rPr>
+          <w:rFonts w:ascii="Times New Roman" w:eastAsia="Times New Roman" w:hAnsi="Times New Roman" w:cs="Times New Roman"/>
+        </w:rPr>
+      </w:pPr>
+    </w:p>
+    <w:p>
+      <w:pPr>
+        <w:jc w:val="both"/>
+        <w:rPr>
+          <w:rFonts w:ascii="Times New Roman" w:eastAsia="Times New Roman" w:hAnsi="Times New Roman" w:cs="Times New Roman"/>
+          <w:b/>
+        </w:rPr>
+      </w:pPr>
+      <w:r>
+        <w:rPr>
+          <w:rFonts w:ascii="Times New Roman" w:eastAsia="Times New Roman" w:hAnsi="Times New Roman" w:cs="Times New Roman"/>
+          <w:b/>
+        </w:rPr>
+        <w:lastRenderedPageBreak/>
         <w:t>3. MARCO DE REFERENCIA</w:t>
       </w:r>
     </w:p>
@@ -1976,243 +2039,236 @@
         <w:rPr>
           <w:rFonts w:ascii="Times New Roman" w:eastAsia="Times New Roman" w:hAnsi="Times New Roman" w:cs="Times New Roman"/>
         </w:rPr>
+        <w:t>“La estratificación social es un fenómeno presente en todas las sociedades. Los miembros se clasifican a sí mismos y a los otros basándose en jerarquías que vienen dadas por diversos factores”</w:t>
+      </w:r>
+      <w:r>
+        <w:rPr>
+          <w:rFonts w:ascii="Times New Roman" w:eastAsia="Times New Roman" w:hAnsi="Times New Roman" w:cs="Times New Roman"/>
+          <w:vertAlign w:val="superscript"/>
+        </w:rPr>
+        <w:t xml:space="preserve">4 </w:t>
+      </w:r>
+      <w:r>
+        <w:rPr>
+          <w:rFonts w:ascii="Times New Roman" w:eastAsia="Times New Roman" w:hAnsi="Times New Roman" w:cs="Times New Roman"/>
+        </w:rPr>
+        <w:t>y no es algo nuevo, se han hecho estratificaciones hasta en las sociedades antiguas, la antigua Mesopotamia contaba con una división social con diferentes estratos cuyos miembros iban desde el rey y su familia, en el estrato más alto, hasta los esclavos en el más bajo.</w:t>
+      </w:r>
+    </w:p>
+    <w:p>
+      <w:pPr>
+        <w:ind w:left="720"/>
+        <w:jc w:val="both"/>
+        <w:rPr>
+          <w:rFonts w:ascii="Times New Roman" w:eastAsia="Times New Roman" w:hAnsi="Times New Roman" w:cs="Times New Roman"/>
+        </w:rPr>
+      </w:pPr>
+    </w:p>
+    <w:p>
+      <w:pPr>
+        <w:ind w:left="720"/>
+        <w:jc w:val="both"/>
+        <w:rPr>
+          <w:rFonts w:ascii="Times New Roman" w:eastAsia="Times New Roman" w:hAnsi="Times New Roman" w:cs="Times New Roman"/>
+        </w:rPr>
+      </w:pPr>
+      <w:r>
+        <w:rPr>
+          <w:rFonts w:ascii="Times New Roman" w:eastAsia="Times New Roman" w:hAnsi="Times New Roman" w:cs="Times New Roman"/>
+        </w:rPr>
+        <w:t>Más que una simple división, la estratificación representa la desigualdad existente en una sociedad, cada uno de los estratos, niveles o grupos social presenta diferente capacidad de acceso a ciertos “recursos” u oportunidades. Por ejemplo un esclavo le era más difícil conseguir el pan que para un escriba o un noble.</w:t>
+      </w:r>
+    </w:p>
+    <w:p>
+      <w:pPr>
+        <w:ind w:left="720"/>
+        <w:jc w:val="both"/>
+        <w:rPr>
+          <w:rFonts w:ascii="Times New Roman" w:eastAsia="Times New Roman" w:hAnsi="Times New Roman" w:cs="Times New Roman"/>
+        </w:rPr>
+      </w:pPr>
+    </w:p>
+    <w:p>
+      <w:pPr>
+        <w:ind w:left="720"/>
+        <w:jc w:val="both"/>
+        <w:rPr>
+          <w:rFonts w:ascii="Times New Roman" w:eastAsia="Times New Roman" w:hAnsi="Times New Roman" w:cs="Times New Roman"/>
+        </w:rPr>
+      </w:pPr>
+      <w:r>
+        <w:rPr>
+          <w:rFonts w:ascii="Times New Roman" w:eastAsia="Times New Roman" w:hAnsi="Times New Roman" w:cs="Times New Roman"/>
+        </w:rPr>
+        <w:t>En la actualidad la estratificación sigue presente en la sociedad, siguen existiendo personas con mayor capacidad de acceso a bienes y servicios, que otras, por ende sigue existiendo una desigualdad. Pero dicha estratificación es necesaria para la tarea que están llevando los gobiernos en contra del hambre, la pobreza y parte a la misma desigualdad. Dado que se suelen crear programas que beneficien a las personas de menores estratos y se suele cobrar mayor cantidad de impuestos a las de mayores estratos.</w:t>
+      </w:r>
+    </w:p>
+    <w:p>
+      <w:pPr>
+        <w:ind w:left="720"/>
+        <w:jc w:val="both"/>
+        <w:rPr>
+          <w:rFonts w:ascii="Times New Roman" w:eastAsia="Times New Roman" w:hAnsi="Times New Roman" w:cs="Times New Roman"/>
+        </w:rPr>
+      </w:pPr>
+    </w:p>
+    <w:p>
+      <w:pPr>
+        <w:ind w:left="720"/>
+        <w:jc w:val="both"/>
+        <w:rPr>
+          <w:rFonts w:ascii="Times New Roman" w:eastAsia="Times New Roman" w:hAnsi="Times New Roman" w:cs="Times New Roman"/>
+          <w:vertAlign w:val="superscript"/>
+        </w:rPr>
+      </w:pPr>
+      <w:r>
+        <w:rPr>
+          <w:rFonts w:ascii="Times New Roman" w:eastAsia="Times New Roman" w:hAnsi="Times New Roman" w:cs="Times New Roman"/>
+        </w:rPr>
+        <w:t>En el caso de Colombia, se maneja una estratificación de 6 estratos. “De éstos, los estratos 1, 2 y 3 corresponden a estratos bajos que albergan a los usuarios con menores recursos, los cuales son beneficiarios de subsidios en los servicios públicos domiciliarios; los estratos 5 y 6 corresponden a estratos altos que albergan a los usuarios con mayores recursos económicos, los cuales deben pagar sobrecostos (contribución) sobre el valor de los servicios públicos domiciliarios. El estrato 4 no es beneficiario de subsidios, ni debe pagar sobrecostos, paga exactamente el valor que la empresa defina como costo de prestación del servicio.”</w:t>
+      </w:r>
+      <w:r>
+        <w:rPr>
+          <w:rFonts w:ascii="Times New Roman" w:eastAsia="Times New Roman" w:hAnsi="Times New Roman" w:cs="Times New Roman"/>
+          <w:vertAlign w:val="superscript"/>
+        </w:rPr>
+        <w:t>1</w:t>
+      </w:r>
+    </w:p>
+    <w:p>
+      <w:pPr>
+        <w:ind w:left="720"/>
+        <w:jc w:val="both"/>
+        <w:rPr>
+          <w:rFonts w:ascii="Times New Roman" w:eastAsia="Times New Roman" w:hAnsi="Times New Roman" w:cs="Times New Roman"/>
+          <w:vertAlign w:val="superscript"/>
+        </w:rPr>
+      </w:pPr>
+    </w:p>
+    <w:p>
+      <w:pPr>
+        <w:ind w:left="720"/>
+        <w:jc w:val="both"/>
+        <w:rPr>
+          <w:rFonts w:ascii="Times New Roman" w:eastAsia="Times New Roman" w:hAnsi="Times New Roman" w:cs="Times New Roman"/>
+        </w:rPr>
+      </w:pPr>
+      <w:r>
+        <w:rPr>
+          <w:rFonts w:ascii="Times New Roman" w:eastAsia="Times New Roman" w:hAnsi="Times New Roman" w:cs="Times New Roman"/>
+        </w:rPr>
+        <w:t>Dicha estratificación no es tarea fácil, para el cálculo de la misma (definir el estrato al que pertenece una persona u hogar) se requiere gran cantidad de variables por cada persona, como su nivel educativo, la zona en la que vive, el tamaño del hogar, materiales en que fue fabricada la casa en que habita, entre otros. Lo que conlleva a una tarea de recolección de datos bastante amplia. Las datos posteriormente son analizados o procesados para generar un resultado, casa por casa.</w:t>
+      </w:r>
+    </w:p>
+    <w:p>
+      <w:pPr>
+        <w:ind w:left="720"/>
+        <w:jc w:val="both"/>
+        <w:rPr>
+          <w:rFonts w:ascii="Times New Roman" w:eastAsia="Times New Roman" w:hAnsi="Times New Roman" w:cs="Times New Roman"/>
+        </w:rPr>
+      </w:pPr>
+    </w:p>
+    <w:p>
+      <w:pPr>
+        <w:ind w:left="720"/>
+        <w:jc w:val="both"/>
+        <w:rPr>
+          <w:rFonts w:ascii="Times New Roman" w:eastAsia="Times New Roman" w:hAnsi="Times New Roman" w:cs="Times New Roman"/>
+          <w:b/>
+        </w:rPr>
+      </w:pPr>
+      <w:r>
+        <w:rPr>
+          <w:rFonts w:ascii="Times New Roman" w:eastAsia="Times New Roman" w:hAnsi="Times New Roman" w:cs="Times New Roman"/>
+          <w:b/>
+        </w:rPr>
+        <w:t>3.2 MACHINE LEARNING.</w:t>
+      </w:r>
+    </w:p>
+    <w:p>
+      <w:pPr>
+        <w:ind w:left="720"/>
+        <w:jc w:val="both"/>
+        <w:rPr>
+          <w:rFonts w:ascii="Times New Roman" w:eastAsia="Times New Roman" w:hAnsi="Times New Roman" w:cs="Times New Roman"/>
+          <w:b/>
+        </w:rPr>
+      </w:pPr>
+    </w:p>
+    <w:p>
+      <w:pPr>
+        <w:ind w:left="720"/>
+        <w:jc w:val="both"/>
+        <w:rPr>
+          <w:rFonts w:ascii="Times New Roman" w:eastAsia="Times New Roman" w:hAnsi="Times New Roman" w:cs="Times New Roman"/>
+          <w:vertAlign w:val="superscript"/>
+        </w:rPr>
+      </w:pPr>
+      <w:r>
+        <w:rPr>
+          <w:rFonts w:ascii="Times New Roman" w:eastAsia="Times New Roman" w:hAnsi="Times New Roman" w:cs="Times New Roman"/>
+        </w:rPr>
+        <w:t xml:space="preserve">“Machine learning es una disciplina científica del ámbito de la Inteligencia Artificial que crea sistemas que aprenden automáticamente. </w:t>
+      </w:r>
+      <w:r>
+        <w:rPr>
+          <w:rFonts w:ascii="Times New Roman" w:eastAsia="Times New Roman" w:hAnsi="Times New Roman" w:cs="Times New Roman"/>
+          <w:i/>
+        </w:rPr>
+        <w:t>Aprender</w:t>
+      </w:r>
+      <w:r>
+        <w:rPr>
+          <w:rFonts w:ascii="Times New Roman" w:eastAsia="Times New Roman" w:hAnsi="Times New Roman" w:cs="Times New Roman"/>
+        </w:rPr>
+        <w:t xml:space="preserve"> en este contexto quiere decir identificar patrones complejos en millones de datos. La máquina que realmente aprende es un algoritmo que revisa los datos y es capaz de predecir comportamientos futuros. </w:t>
+      </w:r>
+      <w:r>
+        <w:rPr>
+          <w:rFonts w:ascii="Times New Roman" w:eastAsia="Times New Roman" w:hAnsi="Times New Roman" w:cs="Times New Roman"/>
+          <w:i/>
+        </w:rPr>
+        <w:t>Automáticamente</w:t>
+      </w:r>
+      <w:r>
+        <w:rPr>
+          <w:rFonts w:ascii="Times New Roman" w:eastAsia="Times New Roman" w:hAnsi="Times New Roman" w:cs="Times New Roman"/>
+        </w:rPr>
+        <w:t>, también en este contexto, implica que estos sistemas se mejoran de forma autónoma con el tiempo, sin intervención humana.”</w:t>
+      </w:r>
+      <w:r>
+        <w:rPr>
+          <w:rFonts w:ascii="Times New Roman" w:eastAsia="Times New Roman" w:hAnsi="Times New Roman" w:cs="Times New Roman"/>
+          <w:vertAlign w:val="superscript"/>
+        </w:rPr>
+        <w:t>5</w:t>
+      </w:r>
+    </w:p>
+    <w:p>
+      <w:pPr>
+        <w:ind w:left="720"/>
+        <w:jc w:val="both"/>
+        <w:rPr>
+          <w:rFonts w:ascii="Times New Roman" w:eastAsia="Times New Roman" w:hAnsi="Times New Roman" w:cs="Times New Roman"/>
+          <w:vertAlign w:val="superscript"/>
+        </w:rPr>
+      </w:pPr>
+    </w:p>
+    <w:p>
+      <w:pPr>
+        <w:ind w:left="720"/>
+        <w:jc w:val="both"/>
+        <w:rPr>
+          <w:rFonts w:ascii="Times New Roman" w:eastAsia="Times New Roman" w:hAnsi="Times New Roman" w:cs="Times New Roman"/>
+        </w:rPr>
+      </w:pPr>
+      <w:r>
+        <w:rPr>
+          <w:rFonts w:ascii="Times New Roman" w:eastAsia="Times New Roman" w:hAnsi="Times New Roman" w:cs="Times New Roman"/>
+        </w:rPr>
         <w:lastRenderedPageBreak/>
-        <w:t>“La estratificación social es un fenómeno presente en todas las sociedades. Los miembros se clasifican a sí mismos y a los otros basándose en jerarquías que vienen dadas por diversos factores”</w:t>
-      </w:r>
-      <w:r>
-        <w:rPr>
-          <w:rFonts w:ascii="Times New Roman" w:eastAsia="Times New Roman" w:hAnsi="Times New Roman" w:cs="Times New Roman"/>
-          <w:vertAlign w:val="superscript"/>
-        </w:rPr>
-        <w:t xml:space="preserve">4 </w:t>
-      </w:r>
-      <w:r>
-        <w:rPr>
-          <w:rFonts w:ascii="Times New Roman" w:eastAsia="Times New Roman" w:hAnsi="Times New Roman" w:cs="Times New Roman"/>
-        </w:rPr>
-        <w:t>y no es algo nuevo, se han hecho estratificaciones hasta en las sociedades antiguas, la antigua Mesopotamia contaba con una división social con diferentes estratos cuyos miembros iban desde el rey y su familia, en el estrato más alto, hasta los esclavos en el más bajo.</w:t>
-      </w:r>
-    </w:p>
-    <w:p>
-      <w:pPr>
-        <w:ind w:left="720"/>
-        <w:jc w:val="both"/>
-        <w:rPr>
-          <w:rFonts w:ascii="Times New Roman" w:eastAsia="Times New Roman" w:hAnsi="Times New Roman" w:cs="Times New Roman"/>
-        </w:rPr>
-      </w:pPr>
-    </w:p>
-    <w:p>
-      <w:pPr>
-        <w:ind w:left="720"/>
-        <w:jc w:val="both"/>
-        <w:rPr>
-          <w:rFonts w:ascii="Times New Roman" w:eastAsia="Times New Roman" w:hAnsi="Times New Roman" w:cs="Times New Roman"/>
-        </w:rPr>
-      </w:pPr>
-      <w:r>
-        <w:rPr>
-          <w:rFonts w:ascii="Times New Roman" w:eastAsia="Times New Roman" w:hAnsi="Times New Roman" w:cs="Times New Roman"/>
-        </w:rPr>
-        <w:t>Más que una simple división, la estratificación representa la desigualdad existente en una sociedad, cada uno de los estratos, niveles o grupos social presenta diferente capacidad de acceso a ciertos “recursos” u oportunidades. Por ejemplo un esclavo le era más difícil conseguir el pan que para un escriba o un noble.</w:t>
-      </w:r>
-    </w:p>
-    <w:p>
-      <w:pPr>
-        <w:ind w:left="720"/>
-        <w:jc w:val="both"/>
-        <w:rPr>
-          <w:rFonts w:ascii="Times New Roman" w:eastAsia="Times New Roman" w:hAnsi="Times New Roman" w:cs="Times New Roman"/>
-        </w:rPr>
-      </w:pPr>
-    </w:p>
-    <w:p>
-      <w:pPr>
-        <w:ind w:left="720"/>
-        <w:jc w:val="both"/>
-        <w:rPr>
-          <w:rFonts w:ascii="Times New Roman" w:eastAsia="Times New Roman" w:hAnsi="Times New Roman" w:cs="Times New Roman"/>
-        </w:rPr>
-      </w:pPr>
-      <w:r>
-        <w:rPr>
-          <w:rFonts w:ascii="Times New Roman" w:eastAsia="Times New Roman" w:hAnsi="Times New Roman" w:cs="Times New Roman"/>
-        </w:rPr>
-        <w:t>En la actualidad la estratificación sigue presente en la sociedad, siguen existiendo personas con mayor capacidad de acceso a bienes y servicios, que otras, por ende sigue existiendo una desigualdad. Pero dicha estratificación es necesaria para la tarea que están llevando los gobiernos en contra del hambre, la pobreza y parte a la misma desigualdad. Dado que se suelen crear programas que beneficien a las personas de menores estratos y se suele cobrar mayor cantidad de impuestos a las de mayores estratos.</w:t>
-      </w:r>
-    </w:p>
-    <w:p>
-      <w:pPr>
-        <w:ind w:left="720"/>
-        <w:jc w:val="both"/>
-        <w:rPr>
-          <w:rFonts w:ascii="Times New Roman" w:eastAsia="Times New Roman" w:hAnsi="Times New Roman" w:cs="Times New Roman"/>
-        </w:rPr>
-      </w:pPr>
-    </w:p>
-    <w:p>
-      <w:pPr>
-        <w:ind w:left="720"/>
-        <w:jc w:val="both"/>
-        <w:rPr>
-          <w:rFonts w:ascii="Times New Roman" w:eastAsia="Times New Roman" w:hAnsi="Times New Roman" w:cs="Times New Roman"/>
-          <w:vertAlign w:val="superscript"/>
-        </w:rPr>
-      </w:pPr>
-      <w:r>
-        <w:rPr>
-          <w:rFonts w:ascii="Times New Roman" w:eastAsia="Times New Roman" w:hAnsi="Times New Roman" w:cs="Times New Roman"/>
-        </w:rPr>
-        <w:t>En el caso de Colombia, se maneja una estratificación de 6 estratos. “De éstos, los estratos 1, 2 y 3 corresponden a estratos bajos que albergan a los usuarios con menores recursos, los cuales son beneficiarios de subsidios en los servicios públicos domiciliarios; los estratos 5 y 6 corresponden a estratos altos que albergan a los usuarios con mayores recursos económicos, los cuales deben pagar sobrecostos (contribución) sobre el valor de los servicios públicos domiciliarios. El estrato 4 no es beneficiario de subsidios, ni debe pagar sobrecostos, paga exactamente el valor que la empresa defina como costo de prestación del servicio.”</w:t>
-      </w:r>
-      <w:r>
-        <w:rPr>
-          <w:rFonts w:ascii="Times New Roman" w:eastAsia="Times New Roman" w:hAnsi="Times New Roman" w:cs="Times New Roman"/>
-          <w:vertAlign w:val="superscript"/>
-        </w:rPr>
-        <w:t>1</w:t>
-      </w:r>
-    </w:p>
-    <w:p>
-      <w:pPr>
-        <w:ind w:left="720"/>
-        <w:jc w:val="both"/>
-        <w:rPr>
-          <w:rFonts w:ascii="Times New Roman" w:eastAsia="Times New Roman" w:hAnsi="Times New Roman" w:cs="Times New Roman"/>
-          <w:vertAlign w:val="superscript"/>
-        </w:rPr>
-      </w:pPr>
-    </w:p>
-    <w:p>
-      <w:pPr>
-        <w:ind w:left="720"/>
-        <w:jc w:val="both"/>
-        <w:rPr>
-          <w:rFonts w:ascii="Times New Roman" w:eastAsia="Times New Roman" w:hAnsi="Times New Roman" w:cs="Times New Roman"/>
-        </w:rPr>
-      </w:pPr>
-      <w:r>
-        <w:rPr>
-          <w:rFonts w:ascii="Times New Roman" w:eastAsia="Times New Roman" w:hAnsi="Times New Roman" w:cs="Times New Roman"/>
-        </w:rPr>
-        <w:t>Dicha estratificación no es tarea fácil, para el cálculo de la misma (definir el estrato al que pertenece una persona u hogar) se requiere gran cantidad de variables por cada persona, como su nivel educativo, la zona en la que vive, el tamaño del hogar, materiales en que fue fabricada la casa en que habita, entre otros. Lo que conlleva a una tarea de recolección de datos bastante amplia. Las datos posteriormente son analizados o procesados para generar un resultado, casa por casa.</w:t>
-      </w:r>
-    </w:p>
-    <w:p>
-      <w:pPr>
-        <w:ind w:left="720"/>
-        <w:jc w:val="both"/>
-        <w:rPr>
-          <w:rFonts w:ascii="Times New Roman" w:eastAsia="Times New Roman" w:hAnsi="Times New Roman" w:cs="Times New Roman"/>
-        </w:rPr>
-      </w:pPr>
-    </w:p>
-    <w:p>
-      <w:pPr>
-        <w:ind w:left="720"/>
-        <w:jc w:val="both"/>
-        <w:rPr>
-          <w:rFonts w:ascii="Times New Roman" w:eastAsia="Times New Roman" w:hAnsi="Times New Roman" w:cs="Times New Roman"/>
-          <w:b/>
-        </w:rPr>
-      </w:pPr>
-      <w:r>
-        <w:rPr>
-          <w:rFonts w:ascii="Times New Roman" w:eastAsia="Times New Roman" w:hAnsi="Times New Roman" w:cs="Times New Roman"/>
-          <w:b/>
-        </w:rPr>
-        <w:t>3.2 MACHINE LEARNING.</w:t>
-      </w:r>
-    </w:p>
-    <w:p>
-      <w:pPr>
-        <w:ind w:left="720"/>
-        <w:jc w:val="both"/>
-        <w:rPr>
-          <w:rFonts w:ascii="Times New Roman" w:eastAsia="Times New Roman" w:hAnsi="Times New Roman" w:cs="Times New Roman"/>
-          <w:b/>
-        </w:rPr>
-      </w:pPr>
-    </w:p>
-    <w:p>
-      <w:pPr>
-        <w:ind w:left="720"/>
-        <w:jc w:val="both"/>
-        <w:rPr>
-          <w:rFonts w:ascii="Times New Roman" w:eastAsia="Times New Roman" w:hAnsi="Times New Roman" w:cs="Times New Roman"/>
-          <w:vertAlign w:val="superscript"/>
-        </w:rPr>
-      </w:pPr>
-      <w:r>
-        <w:rPr>
-          <w:rFonts w:ascii="Times New Roman" w:eastAsia="Times New Roman" w:hAnsi="Times New Roman" w:cs="Times New Roman"/>
-        </w:rPr>
-        <w:t xml:space="preserve">“Machine learning es una disciplina científica del ámbito de la Inteligencia Artificial que crea sistemas que aprenden automáticamente. </w:t>
-      </w:r>
-      <w:r>
-        <w:rPr>
-          <w:rFonts w:ascii="Times New Roman" w:eastAsia="Times New Roman" w:hAnsi="Times New Roman" w:cs="Times New Roman"/>
-          <w:i/>
-        </w:rPr>
-        <w:t>Aprender</w:t>
-      </w:r>
-      <w:r>
-        <w:rPr>
-          <w:rFonts w:ascii="Times New Roman" w:eastAsia="Times New Roman" w:hAnsi="Times New Roman" w:cs="Times New Roman"/>
-        </w:rPr>
-        <w:t xml:space="preserve"> en este contexto quiere decir identificar patrones complejos en millones de datos. La máquina que realmente aprende es un algoritmo que revisa los datos y es capaz de predecir comportamientos futuros. </w:t>
-      </w:r>
-      <w:r>
-        <w:rPr>
-          <w:rFonts w:ascii="Times New Roman" w:eastAsia="Times New Roman" w:hAnsi="Times New Roman" w:cs="Times New Roman"/>
-          <w:i/>
-        </w:rPr>
-        <w:t>Automáticamente</w:t>
-      </w:r>
-      <w:r>
-        <w:rPr>
-          <w:rFonts w:ascii="Times New Roman" w:eastAsia="Times New Roman" w:hAnsi="Times New Roman" w:cs="Times New Roman"/>
-        </w:rPr>
-        <w:t>, también en este contexto, implica que estos sistemas se mejoran de forma autónoma con el tiempo, sin intervención humana.”</w:t>
-      </w:r>
-      <w:r>
-        <w:rPr>
-          <w:rFonts w:ascii="Times New Roman" w:eastAsia="Times New Roman" w:hAnsi="Times New Roman" w:cs="Times New Roman"/>
-          <w:vertAlign w:val="superscript"/>
-        </w:rPr>
-        <w:t>5</w:t>
-      </w:r>
-    </w:p>
-    <w:p>
-      <w:pPr>
-        <w:ind w:left="720"/>
-        <w:jc w:val="both"/>
-        <w:rPr>
-          <w:rFonts w:ascii="Times New Roman" w:eastAsia="Times New Roman" w:hAnsi="Times New Roman" w:cs="Times New Roman"/>
-          <w:vertAlign w:val="superscript"/>
-        </w:rPr>
-      </w:pPr>
-    </w:p>
-    <w:p>
-      <w:pPr>
-        <w:ind w:left="720"/>
-        <w:jc w:val="both"/>
-        <w:rPr>
-          <w:rFonts w:ascii="Times New Roman" w:eastAsia="Times New Roman" w:hAnsi="Times New Roman" w:cs="Times New Roman"/>
-        </w:rPr>
-      </w:pPr>
-      <w:r>
-        <w:rPr>
-          <w:rFonts w:ascii="Times New Roman" w:eastAsia="Times New Roman" w:hAnsi="Times New Roman" w:cs="Times New Roman"/>
-        </w:rPr>
-        <w:t xml:space="preserve">Se han llevado muchos desarrollos y avances en distintos campos usando técnicas de machine learning, una de las más recientes y populares fue la máquina de Google AlphaGo que venció al mejor jugador a nivel mundial de GO!, Ke Jie. Wikipedia también usa técnicas de machine learning, en este caso se utiliza para detectar saboteos en su enciclopedia. Se han realizado </w:t>
-      </w:r>
-      <w:r>
-        <w:rPr>
-          <w:rFonts w:ascii="Times New Roman" w:eastAsia="Times New Roman" w:hAnsi="Times New Roman" w:cs="Times New Roman"/>
-        </w:rPr>
-        <w:lastRenderedPageBreak/>
-        <w:t>trabajos en la detección de objetos, cáncer, patrones, etc. trabajos de predicción de tráfico urbano, precios de bienes, etc.</w:t>
+        <w:t>Se han llevado muchos desarrollos y avances en distintos campos usando técnicas de machine learning, una de las más recientes y populares fue la máquina de Google AlphaGo que venció al mejor jugador a nivel mundial de GO!, Ke Jie. Wikipedia también usa técnicas de machine learning, en este caso se utiliza para detectar saboteos en su enciclopedia. Se han realizado trabajos en la detección de objetos, cáncer, patrones, etc. trabajos de predicción de tráfico urbano, precios de bienes, etc.</w:t>
       </w:r>
     </w:p>
     <w:p>
@@ -2441,14 +2497,8 @@
         <w:rPr>
           <w:rFonts w:ascii="Times New Roman" w:eastAsia="Times New Roman" w:hAnsi="Times New Roman" w:cs="Times New Roman"/>
         </w:rPr>
-        <w:t xml:space="preserve">Dado que los datos a utilizar son imágenes, es recomendable utilizar “redes neuronales convolucionales” (CNN), las cuales son un tipo de red neuronal que se adapta mejor al uso de imágenes dado que “las CNN eliminan la necesidad de una extracción de características manual, por lo que no es necesario identificar las características utilizadas para clasificar las </w:t>
-      </w:r>
-      <w:r>
-        <w:rPr>
-          <w:rFonts w:ascii="Times New Roman" w:eastAsia="Times New Roman" w:hAnsi="Times New Roman" w:cs="Times New Roman"/>
-        </w:rPr>
         <w:lastRenderedPageBreak/>
-        <w:t>imágenes. La CNN funciona mediante la extracción de características directamente de las imágenes. Las características relevantes no se entrenan previamente; se aprenden mientras la red se entrena con una colección de imágenes”</w:t>
+        <w:t>Dado que los datos a utilizar son imágenes, es recomendable utilizar “redes neuronales convolucionales” (CNN), las cuales son un tipo de red neuronal que se adapta mejor al uso de imágenes dado que “las CNN eliminan la necesidad de una extracción de características manual, por lo que no es necesario identificar las características utilizadas para clasificar las imágenes. La CNN funciona mediante la extracción de características directamente de las imágenes. Las características relevantes no se entrenan previamente; se aprenden mientras la red se entrena con una colección de imágenes”</w:t>
       </w:r>
       <w:r>
         <w:rPr>
@@ -2624,17 +2674,63 @@
     </w:p>
     <w:p>
       <w:pPr>
-        <w:jc w:val="both"/>
-        <w:rPr>
-          <w:rFonts w:ascii="Times New Roman" w:eastAsia="Times New Roman" w:hAnsi="Times New Roman" w:cs="Times New Roman"/>
-          <w:b/>
-        </w:rPr>
-      </w:pPr>
-      <w:r>
-        <w:rPr>
-          <w:rFonts w:ascii="Times New Roman" w:eastAsia="Times New Roman" w:hAnsi="Times New Roman" w:cs="Times New Roman"/>
-          <w:b/>
-        </w:rPr>
+        <w:ind w:left="720"/>
+        <w:jc w:val="both"/>
+        <w:rPr>
+          <w:rFonts w:ascii="Times New Roman" w:eastAsia="Times New Roman" w:hAnsi="Times New Roman" w:cs="Times New Roman"/>
+        </w:rPr>
+      </w:pPr>
+    </w:p>
+    <w:p>
+      <w:pPr>
+        <w:ind w:left="720"/>
+        <w:jc w:val="both"/>
+        <w:rPr>
+          <w:rFonts w:ascii="Times New Roman" w:eastAsia="Times New Roman" w:hAnsi="Times New Roman" w:cs="Times New Roman"/>
+        </w:rPr>
+      </w:pPr>
+    </w:p>
+    <w:p>
+      <w:pPr>
+        <w:ind w:left="720"/>
+        <w:jc w:val="both"/>
+        <w:rPr>
+          <w:rFonts w:ascii="Times New Roman" w:eastAsia="Times New Roman" w:hAnsi="Times New Roman" w:cs="Times New Roman"/>
+        </w:rPr>
+      </w:pPr>
+    </w:p>
+    <w:p>
+      <w:pPr>
+        <w:ind w:left="720"/>
+        <w:jc w:val="both"/>
+        <w:rPr>
+          <w:rFonts w:ascii="Times New Roman" w:eastAsia="Times New Roman" w:hAnsi="Times New Roman" w:cs="Times New Roman"/>
+        </w:rPr>
+      </w:pPr>
+    </w:p>
+    <w:p>
+      <w:pPr>
+        <w:ind w:left="720"/>
+        <w:jc w:val="both"/>
+        <w:rPr>
+          <w:rFonts w:ascii="Times New Roman" w:eastAsia="Times New Roman" w:hAnsi="Times New Roman" w:cs="Times New Roman"/>
+        </w:rPr>
+      </w:pPr>
+    </w:p>
+    <w:p>
+      <w:pPr>
+        <w:jc w:val="both"/>
+        <w:rPr>
+          <w:rFonts w:ascii="Times New Roman" w:eastAsia="Times New Roman" w:hAnsi="Times New Roman" w:cs="Times New Roman"/>
+          <w:b/>
+        </w:rPr>
+      </w:pPr>
+      <w:r>
+        <w:rPr>
+          <w:rFonts w:ascii="Times New Roman" w:eastAsia="Times New Roman" w:hAnsi="Times New Roman" w:cs="Times New Roman"/>
+          <w:b/>
+        </w:rPr>
+        <w:lastRenderedPageBreak/>
         <w:t>4. METODOLOGÍA</w:t>
       </w:r>
     </w:p>
@@ -2658,15 +2754,7 @@
         <w:rPr>
           <w:rFonts w:ascii="Times New Roman" w:eastAsia="Times New Roman" w:hAnsi="Times New Roman" w:cs="Times New Roman"/>
         </w:rPr>
-        <w:t>Para el desarrollo de este proyecto se realizará una serie de subtareas. Se llevará un control de la ejecución de dichas subtareas en una serie de reuniones con el director del proyecto. Dichas tareas serán planteadas a favor del cumplimiento de los objetivos en el plazo requerid</w:t>
-      </w:r>
-      <w:bookmarkStart w:id="0" w:name="_GoBack"/>
-      <w:bookmarkEnd w:id="0"/>
-      <w:r>
-        <w:rPr>
-          <w:rFonts w:ascii="Times New Roman" w:eastAsia="Times New Roman" w:hAnsi="Times New Roman" w:cs="Times New Roman"/>
-        </w:rPr>
-        <w:t>o. En primer lugar se tienen 6 tareas principales, (los objetivos específicos) que se llevarán a cabo mediante la realización de subtareas, quedando de la siguiente manera.</w:t>
+        <w:t>Para el desarrollo de este proyecto se realizará una serie de subtareas. Se llevará un control de la ejecución de dichas subtareas en una serie de reuniones con el director del proyecto. Dichas tareas serán planteadas a favor del cumplimiento de los objetivos en el plazo requerido. En primer lugar se tienen 6 tareas principales, (los objetivos específicos) que se llevarán a cabo mediante la realización de subtareas, quedando de la siguiente manera.</w:t>
       </w:r>
     </w:p>
     <w:p>
@@ -3491,14 +3579,55 @@
         <w:jc w:val="both"/>
         <w:rPr>
           <w:rFonts w:ascii="Times New Roman" w:eastAsia="Times New Roman" w:hAnsi="Times New Roman" w:cs="Times New Roman"/>
-          <w:b/>
-        </w:rPr>
-      </w:pPr>
-      <w:r>
-        <w:rPr>
-          <w:rFonts w:ascii="Times New Roman" w:eastAsia="Times New Roman" w:hAnsi="Times New Roman" w:cs="Times New Roman"/>
-          <w:b/>
-        </w:rPr>
+        </w:rPr>
+      </w:pPr>
+    </w:p>
+    <w:p>
+      <w:pPr>
+        <w:jc w:val="both"/>
+        <w:rPr>
+          <w:rFonts w:ascii="Times New Roman" w:eastAsia="Times New Roman" w:hAnsi="Times New Roman" w:cs="Times New Roman"/>
+        </w:rPr>
+      </w:pPr>
+    </w:p>
+    <w:p>
+      <w:pPr>
+        <w:jc w:val="both"/>
+        <w:rPr>
+          <w:rFonts w:ascii="Times New Roman" w:eastAsia="Times New Roman" w:hAnsi="Times New Roman" w:cs="Times New Roman"/>
+        </w:rPr>
+      </w:pPr>
+    </w:p>
+    <w:p>
+      <w:pPr>
+        <w:jc w:val="both"/>
+        <w:rPr>
+          <w:rFonts w:ascii="Times New Roman" w:eastAsia="Times New Roman" w:hAnsi="Times New Roman" w:cs="Times New Roman"/>
+        </w:rPr>
+      </w:pPr>
+    </w:p>
+    <w:p>
+      <w:pPr>
+        <w:jc w:val="both"/>
+        <w:rPr>
+          <w:rFonts w:ascii="Times New Roman" w:eastAsia="Times New Roman" w:hAnsi="Times New Roman" w:cs="Times New Roman"/>
+        </w:rPr>
+      </w:pPr>
+    </w:p>
+    <w:p>
+      <w:pPr>
+        <w:jc w:val="both"/>
+        <w:rPr>
+          <w:rFonts w:ascii="Times New Roman" w:eastAsia="Times New Roman" w:hAnsi="Times New Roman" w:cs="Times New Roman"/>
+          <w:b/>
+        </w:rPr>
+      </w:pPr>
+      <w:r>
+        <w:rPr>
+          <w:rFonts w:ascii="Times New Roman" w:eastAsia="Times New Roman" w:hAnsi="Times New Roman" w:cs="Times New Roman"/>
+          <w:b/>
+        </w:rPr>
+        <w:lastRenderedPageBreak/>
         <w:t>5. CRONOGRAMA</w:t>
       </w:r>
     </w:p>
@@ -3538,7 +3667,6 @@
           <w:rFonts w:ascii="Times New Roman" w:eastAsia="Times New Roman" w:hAnsi="Times New Roman" w:cs="Times New Roman"/>
           <w:b/>
         </w:rPr>
-        <w:lastRenderedPageBreak/>
         <w:t>Fig 2.</w:t>
       </w:r>
       <w:r>
@@ -3702,6 +3830,7 @@
           <w:rFonts w:ascii="Times New Roman" w:eastAsia="Times New Roman" w:hAnsi="Times New Roman" w:cs="Times New Roman"/>
           <w:b/>
         </w:rPr>
+        <w:lastRenderedPageBreak/>
         <w:t>6. PRESUPUESTO</w:t>
       </w:r>
     </w:p>
@@ -3725,14 +3854,7 @@
         <w:rPr>
           <w:rFonts w:ascii="Times New Roman" w:eastAsia="Times New Roman" w:hAnsi="Times New Roman" w:cs="Times New Roman"/>
         </w:rPr>
-        <w:t xml:space="preserve">Para llevar a cabo el presente proyecto se requieren de ciertos recursos tanto físicos como humanos. Se quiere de material de cómputo para la elaboración de las consultas. diseños, construcción, entrenamientos y análisis de los distintos datos y algoritmos a usar. También se requiere de un tiempo </w:t>
-      </w:r>
-      <w:r>
-        <w:rPr>
-          <w:rFonts w:ascii="Times New Roman" w:eastAsia="Times New Roman" w:hAnsi="Times New Roman" w:cs="Times New Roman"/>
-        </w:rPr>
-        <w:lastRenderedPageBreak/>
-        <w:t>de dedicación y esfuerzo tanto de parte del director del proyecto como del estudiante a realizar el proyecto. En la siguiente tabla se enuncian de mejor manera los recursos a usar y su respectivo costo.</w:t>
+        <w:t>Para llevar a cabo el presente proyecto se requieren de ciertos recursos tanto físicos como humanos. Se quiere de material de cómputo para la elaboración de las consultas. diseños, construcción, entrenamientos y análisis de los distintos datos y algoritmos a usar. También se requiere de un tiempo de dedicación y esfuerzo tanto de parte del director del proyecto como del estudiante a realizar el proyecto. En la siguiente tabla se enuncian de mejor manera los recursos a usar y su respectivo costo.</w:t>
       </w:r>
     </w:p>
     <w:p>
@@ -5381,14 +5503,53 @@
         <w:jc w:val="both"/>
         <w:rPr>
           <w:rFonts w:ascii="Times New Roman" w:eastAsia="Times New Roman" w:hAnsi="Times New Roman" w:cs="Times New Roman"/>
-          <w:b/>
-        </w:rPr>
-      </w:pPr>
-      <w:r>
-        <w:rPr>
-          <w:rFonts w:ascii="Times New Roman" w:eastAsia="Times New Roman" w:hAnsi="Times New Roman" w:cs="Times New Roman"/>
-          <w:b/>
-        </w:rPr>
+          <w:color w:val="B7B7B7"/>
+        </w:rPr>
+      </w:pPr>
+    </w:p>
+    <w:p>
+      <w:pPr>
+        <w:jc w:val="both"/>
+        <w:rPr>
+          <w:rFonts w:ascii="Times New Roman" w:eastAsia="Times New Roman" w:hAnsi="Times New Roman" w:cs="Times New Roman"/>
+          <w:color w:val="B7B7B7"/>
+        </w:rPr>
+      </w:pPr>
+      <w:bookmarkStart w:id="0" w:name="_GoBack"/>
+      <w:bookmarkEnd w:id="0"/>
+    </w:p>
+    <w:p>
+      <w:pPr>
+        <w:jc w:val="both"/>
+        <w:rPr>
+          <w:rFonts w:ascii="Times New Roman" w:eastAsia="Times New Roman" w:hAnsi="Times New Roman" w:cs="Times New Roman"/>
+          <w:color w:val="B7B7B7"/>
+        </w:rPr>
+      </w:pPr>
+    </w:p>
+    <w:p>
+      <w:pPr>
+        <w:jc w:val="both"/>
+        <w:rPr>
+          <w:rFonts w:ascii="Times New Roman" w:eastAsia="Times New Roman" w:hAnsi="Times New Roman" w:cs="Times New Roman"/>
+          <w:color w:val="B7B7B7"/>
+        </w:rPr>
+      </w:pPr>
+    </w:p>
+    <w:p>
+      <w:pPr>
+        <w:jc w:val="both"/>
+        <w:rPr>
+          <w:rFonts w:ascii="Times New Roman" w:eastAsia="Times New Roman" w:hAnsi="Times New Roman" w:cs="Times New Roman"/>
+          <w:b/>
+        </w:rPr>
+      </w:pPr>
+      <w:r>
+        <w:rPr>
+          <w:rFonts w:ascii="Times New Roman" w:eastAsia="Times New Roman" w:hAnsi="Times New Roman" w:cs="Times New Roman"/>
+          <w:b/>
+        </w:rPr>
+        <w:lastRenderedPageBreak/>
         <w:t>7. BIBLIOGRAFÍA</w:t>
       </w:r>
     </w:p>

</xml_diff>